<commit_message>
Added missing step to instructions
</commit_message>
<xml_diff>
--- a/instructions.docx
+++ b/instructions.docx
@@ -310,23 +310,32 @@
         <w:t xml:space="preserve">With XAMPP installed and the database setup done, let’s view the site!  </w:t>
       </w:r>
       <w:r>
-        <w:t xml:space="preserve">Note where you extracted this project to (i.e.  </w:t>
+        <w:t>If it is not already, copy this</w:t>
+      </w:r>
+      <w:r>
+        <w:t xml:space="preserve"> project to </w:t>
+      </w:r>
+      <w:r>
+        <w:t xml:space="preserve">the </w:t>
       </w:r>
       <w:proofErr w:type="spellStart"/>
       <w:r>
-        <w:t>xampp</w:t>
+        <w:t>htdocs</w:t>
       </w:r>
       <w:proofErr w:type="spellEnd"/>
       <w:r>
-        <w:t>/</w:t>
-      </w:r>
-      <w:proofErr w:type="spellStart"/>
-      <w:r>
-        <w:t>htdocs</w:t>
-      </w:r>
-      <w:proofErr w:type="spellEnd"/>
-      <w:r>
-        <w:t xml:space="preserve">/Ryan’s PHP Site/).  </w:t>
+        <w:t xml:space="preserve"> folder where you installed XAMPP </w:t>
+      </w:r>
+      <w:r>
+        <w:t xml:space="preserve">(i.e.  </w:t>
+      </w:r>
+      <w:r>
+        <w:t>C:/</w:t>
+      </w:r>
+      <w:bookmarkStart w:id="0" w:name="_GoBack"/>
+      <w:bookmarkEnd w:id="0"/>
+      <w:r>
+        <w:t xml:space="preserve">xampp/htdocs/Ryan’s PHP Site/).  </w:t>
       </w:r>
       <w:r>
         <w:t>In you</w:t>
@@ -416,8 +425,6 @@
         <w:tab/>
         <w:t>Ryan</w:t>
       </w:r>
-      <w:bookmarkStart w:id="0" w:name="_GoBack"/>
-      <w:bookmarkEnd w:id="0"/>
     </w:p>
     <w:sectPr>
       <w:pgSz w:w="12240" w:h="15840"/>

</xml_diff>